<commit_message>
Agregue descripciones de casos de uso
</commit_message>
<xml_diff>
--- a/Descripcion de caso de uso Insertar-Actualizar productos.docx
+++ b/Descripcion de caso de uso Insertar-Actualizar productos.docx
@@ -2,6 +2,42 @@
 <file path=word/document.xml><?xml version="1.0" encoding="utf-8"?>
 <w:document xmlns:wpc="http://schemas.microsoft.com/office/word/2010/wordprocessingCanvas" xmlns:cx="http://schemas.microsoft.com/office/drawing/2014/chartex" xmlns:cx1="http://schemas.microsoft.com/office/drawing/2015/9/8/chartex" xmlns:cx2="http://schemas.microsoft.com/office/drawing/2015/10/21/chartex" xmlns:cx3="http://schemas.microsoft.com/office/drawing/2016/5/9/chartex" xmlns:cx4="http://schemas.microsoft.com/office/drawing/2016/5/10/chartex" xmlns:cx5="http://schemas.microsoft.com/office/drawing/2016/5/11/chartex" xmlns:cx6="http://schemas.microsoft.com/office/drawing/2016/5/12/chartex" xmlns:cx7="http://schemas.microsoft.com/office/drawing/2016/5/13/chartex" xmlns:cx8="http://schemas.microsoft.com/office/drawing/2016/5/14/chartex" xmlns:mc="http://schemas.openxmlformats.org/markup-compatibility/2006" xmlns:aink="http://schemas.microsoft.com/office/drawing/2016/ink" xmlns:am3d="http://schemas.microsoft.com/office/drawing/2017/model3d" xmlns:o="urn:schemas-microsoft-com:office:office" xmlns:r="http://schemas.openxmlformats.org/officeDocument/2006/relationships" xmlns:m="http://schemas.openxmlformats.org/officeDocument/2006/math" xmlns:v="urn:schemas-microsoft-com:vml" xmlns:wp14="http://schemas.microsoft.com/office/word/2010/wordprocessingDrawing" xmlns:wp="http://schemas.openxmlformats.org/drawingml/2006/wordprocessingDrawing" xmlns:w10="urn:schemas-microsoft-com:office:word" xmlns:w="http://schemas.openxmlformats.org/wordprocessingml/2006/main" xmlns:w14="http://schemas.microsoft.com/office/word/2010/wordml" xmlns:w15="http://schemas.microsoft.com/office/word/2012/wordml" xmlns:w16cex="http://schemas.microsoft.com/office/word/2018/wordml/cex" xmlns:w16cid="http://schemas.microsoft.com/office/word/2016/wordml/cid" xmlns:w16="http://schemas.microsoft.com/office/word/2018/wordml" xmlns:w16sdtdh="http://schemas.microsoft.com/office/word/2020/wordml/sdtdatahash" xmlns:w16se="http://schemas.microsoft.com/office/word/2015/wordml/symex" xmlns:wpg="http://schemas.microsoft.com/office/word/2010/wordprocessingGroup" xmlns:wpi="http://schemas.microsoft.com/office/word/2010/wordprocessingInk" xmlns:wne="http://schemas.microsoft.com/office/word/2006/wordml" xmlns:wps="http://schemas.microsoft.com/office/word/2010/wordprocessingShape" mc:Ignorable="w14 w15 w16se w16cid w16 w16cex w16sdtdh wp14">
   <w:body>
+    <w:p>
+      <w:pPr>
+        <w:jc w:val="center"/>
+        <w:rPr>
+          <w:rFonts w:ascii="Arial" w:hAnsi="Arial" w:cs="Arial"/>
+          <w:sz w:val="32"/>
+          <w:szCs w:val="32"/>
+        </w:rPr>
+      </w:pPr>
+      <w:r>
+        <w:rPr>
+          <w:rFonts w:ascii="Arial" w:hAnsi="Arial" w:cs="Arial"/>
+          <w:sz w:val="32"/>
+          <w:szCs w:val="32"/>
+        </w:rPr>
+        <w:t>Sistema de Ventas de Repostería.</w:t>
+      </w:r>
+    </w:p>
+    <w:p>
+      <w:pPr>
+        <w:jc w:val="center"/>
+        <w:rPr>
+          <w:rFonts w:ascii="Arial" w:hAnsi="Arial" w:cs="Arial"/>
+          <w:sz w:val="32"/>
+          <w:szCs w:val="32"/>
+        </w:rPr>
+      </w:pPr>
+      <w:r>
+        <w:rPr>
+          <w:rFonts w:ascii="Arial" w:hAnsi="Arial" w:cs="Arial"/>
+          <w:sz w:val="32"/>
+          <w:szCs w:val="32"/>
+        </w:rPr>
+        <w:t>Descripción de casos de uso.</w:t>
+      </w:r>
+    </w:p>
     <w:tbl>
       <w:tblPr>
         <w:tblStyle w:val="Tablaconcuadrcula"/>
@@ -317,7 +353,7 @@
                 <w:sz w:val="28"/>
                 <w:szCs w:val="28"/>
               </w:rPr>
-              <w:t>Ninguna</w:t>
+              <w:t>Ingresar al sistema</w:t>
             </w:r>
           </w:p>
         </w:tc>
@@ -370,7 +406,7 @@
                 <w:sz w:val="28"/>
                 <w:szCs w:val="28"/>
               </w:rPr>
-              <w:t>Ingresar al sistema.</w:t>
+              <w:t>Dirigirse a la sección de productos.</w:t>
             </w:r>
           </w:p>
           <w:p>
@@ -393,7 +429,7 @@
                 <w:sz w:val="28"/>
                 <w:szCs w:val="28"/>
               </w:rPr>
-              <w:t>Dirigirse a la sección de productos.</w:t>
+              <w:t>Insertar nuevo producto o Actualizar uno ya existente.</w:t>
             </w:r>
           </w:p>
           <w:p>
@@ -416,7 +452,7 @@
                 <w:sz w:val="28"/>
                 <w:szCs w:val="28"/>
               </w:rPr>
-              <w:t>Insertar nuevo producto o Actualizar uno ya existente.</w:t>
+              <w:t>Insertar imagen/es ilustrativa/s del producto.</w:t>
             </w:r>
           </w:p>
           <w:p>
@@ -439,7 +475,7 @@
                 <w:sz w:val="28"/>
                 <w:szCs w:val="28"/>
               </w:rPr>
-              <w:t>Insertar imagen/es ilustrativa/s del producto.</w:t>
+              <w:t>Ingresar descripción del producto.</w:t>
             </w:r>
           </w:p>
           <w:p>
@@ -462,29 +498,6 @@
                 <w:sz w:val="28"/>
                 <w:szCs w:val="28"/>
               </w:rPr>
-              <w:t>Ingresar descripción del producto.</w:t>
-            </w:r>
-          </w:p>
-          <w:p>
-            <w:pPr>
-              <w:pStyle w:val="Prrafodelista"/>
-              <w:numPr>
-                <w:ilvl w:val="0"/>
-                <w:numId w:val="1"/>
-              </w:numPr>
-              <w:spacing w:line="276" w:lineRule="auto"/>
-              <w:rPr>
-                <w:rFonts w:ascii="Arial" w:hAnsi="Arial" w:cs="Arial"/>
-                <w:sz w:val="28"/>
-                <w:szCs w:val="28"/>
-              </w:rPr>
-            </w:pPr>
-            <w:r>
-              <w:rPr>
-                <w:rFonts w:ascii="Arial" w:hAnsi="Arial" w:cs="Arial"/>
-                <w:sz w:val="28"/>
-                <w:szCs w:val="28"/>
-              </w:rPr>
               <w:t>Guardar en el sistema (pulsando el botón “Guardar”).</w:t>
             </w:r>
           </w:p>
@@ -651,7 +664,7 @@
                 <w:sz w:val="28"/>
                 <w:szCs w:val="28"/>
               </w:rPr>
-              <w:t>Ninguno</w:t>
+              <w:t>Ingresar al sistema</w:t>
             </w:r>
           </w:p>
         </w:tc>
@@ -709,7 +722,7 @@
                 <w:sz w:val="28"/>
                 <w:szCs w:val="28"/>
               </w:rPr>
-              <w:t>Ninguno</w:t>
+              <w:t>Eliminar productos</w:t>
             </w:r>
           </w:p>
         </w:tc>

</xml_diff>